<commit_message>
Group1: modified db class and project class
</commit_message>
<xml_diff>
--- a/implementations/group1/API REST.docx
+++ b/implementations/group1/API REST.docx
@@ -6057,42 +6057,474 @@
       <w:pPr>
         <w:pStyle w:val="Normal"/>
         <w:spacing w:lineRule="auto" w:line="240" w:before="0" w:after="0"/>
-        <w:rPr>
-          <w:rFonts w:eastAsia="Times New Roman" w:cs="Arial" w:ascii="Arial" w:hAnsi="Arial"/>
-          <w:color w:val="000000"/>
-          <w:sz w:val="23"/>
-          <w:szCs w:val="23"/>
-          <w:lang w:val="en-US" w:eastAsia="es-ES"/>
-        </w:rPr>
-      </w:pPr>
-      <w:r>
-        <w:rPr>
-          <w:rFonts w:eastAsia="Times New Roman" w:cs="Arial" w:ascii="Arial" w:hAnsi="Arial"/>
-          <w:color w:val="000000"/>
-          <w:sz w:val="23"/>
-          <w:szCs w:val="23"/>
-          <w:lang w:val="en-US" w:eastAsia="es-ES"/>
-        </w:rPr>
-      </w:r>
-    </w:p>
-    <w:p>
-      <w:pPr>
-        <w:pStyle w:val="Normal"/>
-        <w:spacing w:lineRule="auto" w:line="240" w:before="0" w:after="0"/>
-        <w:rPr>
-          <w:rFonts w:eastAsia="Times New Roman" w:cs="Arial" w:ascii="Arial" w:hAnsi="Arial"/>
-          <w:color w:val="000000"/>
-          <w:sz w:val="23"/>
-          <w:szCs w:val="23"/>
-          <w:lang w:val="en-US" w:eastAsia="es-ES"/>
-        </w:rPr>
-      </w:pPr>
-      <w:r>
-        <w:rPr>
-          <w:rFonts w:eastAsia="Times New Roman" w:cs="Arial" w:ascii="Arial" w:hAnsi="Arial"/>
-          <w:color w:val="000000"/>
-          <w:sz w:val="23"/>
-          <w:szCs w:val="23"/>
+        <w:ind w:left="0" w:right="0" w:firstLine="708"/>
+        <w:rPr/>
+      </w:pPr>
+      <w:r>
+        <w:rPr/>
+      </w:r>
+    </w:p>
+    <w:p>
+      <w:pPr>
+        <w:pStyle w:val="Normal"/>
+        <w:spacing w:lineRule="auto" w:line="240" w:before="0" w:after="0"/>
+        <w:rPr>
+          <w:rFonts w:eastAsia="Times New Roman" w:cs="Arial" w:ascii="Arial" w:hAnsi="Arial"/>
+          <w:color w:val="000000"/>
+          <w:sz w:val="23"/>
+          <w:szCs w:val="23"/>
+          <w:lang w:val="en-US" w:eastAsia="es-ES"/>
+        </w:rPr>
+      </w:pPr>
+      <w:r>
+        <w:rPr>
+          <w:rFonts w:eastAsia="Times New Roman" w:cs="Arial" w:ascii="Arial" w:hAnsi="Arial"/>
+          <w:color w:val="000000"/>
+          <w:sz w:val="23"/>
+          <w:szCs w:val="23"/>
+          <w:lang w:val="en-US" w:eastAsia="es-ES"/>
+        </w:rPr>
+      </w:r>
+    </w:p>
+    <w:p>
+      <w:pPr>
+        <w:pStyle w:val="Normal"/>
+        <w:spacing w:lineRule="auto" w:line="240" w:before="0" w:after="0"/>
+        <w:rPr>
+          <w:rFonts w:eastAsia="Times New Roman" w:cs="Arial" w:ascii="Arial" w:hAnsi="Arial"/>
+          <w:b/>
+          <w:color w:val="000000"/>
+          <w:sz w:val="23"/>
+          <w:szCs w:val="23"/>
+          <w:lang w:val="en-US" w:eastAsia="es-ES"/>
+        </w:rPr>
+      </w:pPr>
+      <w:r>
+        <w:rPr>
+          <w:rFonts w:eastAsia="Times New Roman" w:cs="Arial" w:ascii="Arial" w:hAnsi="Arial"/>
+          <w:b/>
+          <w:color w:val="000000"/>
+          <w:sz w:val="23"/>
+          <w:szCs w:val="23"/>
+          <w:lang w:val="en-US" w:eastAsia="es-ES"/>
+        </w:rPr>
+        <w:t xml:space="preserve">GET </w:t>
+      </w:r>
+    </w:p>
+    <w:p>
+      <w:pPr>
+        <w:pStyle w:val="Normal"/>
+        <w:spacing w:lineRule="auto" w:line="240" w:before="0" w:after="0"/>
+        <w:rPr>
+          <w:rFonts w:eastAsia="Times New Roman" w:cs="Arial" w:ascii="Arial" w:hAnsi="Arial"/>
+          <w:b/>
+          <w:color w:val="000000"/>
+          <w:sz w:val="23"/>
+          <w:szCs w:val="23"/>
+          <w:lang w:val="en-US" w:eastAsia="es-ES"/>
+        </w:rPr>
+      </w:pPr>
+      <w:r>
+        <w:rPr>
+          <w:rFonts w:eastAsia="Times New Roman" w:cs="Arial" w:ascii="Arial" w:hAnsi="Arial"/>
+          <w:b/>
+          <w:color w:val="000000"/>
+          <w:sz w:val="23"/>
+          <w:szCs w:val="23"/>
+          <w:lang w:val="en-US" w:eastAsia="es-ES"/>
+        </w:rPr>
+      </w:r>
+    </w:p>
+    <w:p>
+      <w:pPr>
+        <w:pStyle w:val="Normal"/>
+        <w:spacing w:lineRule="auto" w:line="240" w:before="0" w:after="0"/>
+        <w:rPr>
+          <w:rFonts w:eastAsia="Times New Roman" w:cs="Arial" w:ascii="Arial" w:hAnsi="Arial"/>
+          <w:b/>
+          <w:color w:val="000000"/>
+          <w:sz w:val="23"/>
+          <w:szCs w:val="23"/>
+          <w:lang w:val="en-US" w:eastAsia="es-ES"/>
+        </w:rPr>
+      </w:pPr>
+      <w:r>
+        <w:rPr>
+          <w:rFonts w:eastAsia="Times New Roman" w:cs="Arial" w:ascii="Arial" w:hAnsi="Arial"/>
+          <w:b/>
+          <w:color w:val="000000"/>
+          <w:sz w:val="23"/>
+          <w:szCs w:val="23"/>
+          <w:lang w:val="en-US" w:eastAsia="es-ES"/>
+        </w:rPr>
+        <w:t>Path: /api/users/{user_num}/project/{project_num}/</w:t>
+      </w:r>
+      <w:r>
+        <w:rPr>
+          <w:rFonts w:eastAsia="Times New Roman" w:cs="Arial" w:ascii="Arial" w:hAnsi="Arial"/>
+          <w:b/>
+          <w:color w:val="000000"/>
+          <w:sz w:val="23"/>
+          <w:szCs w:val="23"/>
+          <w:lang w:val="en-US" w:eastAsia="es-ES"/>
+        </w:rPr>
+        <w:t>ranking</w:t>
+      </w:r>
+    </w:p>
+    <w:p>
+      <w:pPr>
+        <w:pStyle w:val="Normal"/>
+        <w:spacing w:lineRule="auto" w:line="240" w:before="0" w:after="0"/>
+        <w:rPr>
+          <w:rFonts w:eastAsia="Times New Roman" w:cs="Arial" w:ascii="Arial" w:hAnsi="Arial"/>
+          <w:color w:val="000000"/>
+          <w:sz w:val="23"/>
+          <w:szCs w:val="23"/>
+          <w:lang w:val="en-US" w:eastAsia="es-ES"/>
+        </w:rPr>
+      </w:pPr>
+      <w:r>
+        <w:rPr>
+          <w:rFonts w:eastAsia="Times New Roman" w:cs="Arial" w:ascii="Arial" w:hAnsi="Arial"/>
+          <w:color w:val="000000"/>
+          <w:sz w:val="23"/>
+          <w:szCs w:val="23"/>
+          <w:lang w:val="en-US" w:eastAsia="es-ES"/>
+        </w:rPr>
+      </w:r>
+    </w:p>
+    <w:p>
+      <w:pPr>
+        <w:pStyle w:val="Normal"/>
+        <w:spacing w:lineRule="auto" w:line="240" w:before="0" w:after="0"/>
+        <w:rPr>
+          <w:rFonts w:eastAsia="Times New Roman" w:cs="Arial" w:ascii="Arial" w:hAnsi="Arial"/>
+          <w:color w:val="000000"/>
+          <w:sz w:val="23"/>
+          <w:szCs w:val="23"/>
+          <w:lang w:val="en-US" w:eastAsia="es-ES"/>
+        </w:rPr>
+      </w:pPr>
+      <w:r>
+        <w:rPr>
+          <w:rFonts w:eastAsia="Times New Roman" w:cs="Arial" w:ascii="Arial" w:hAnsi="Arial"/>
+          <w:i/>
+          <w:color w:val="000000"/>
+          <w:sz w:val="23"/>
+          <w:szCs w:val="23"/>
+          <w:lang w:val="en-US" w:eastAsia="es-ES"/>
+        </w:rPr>
+        <w:t>Description:</w:t>
+      </w:r>
+      <w:r>
+        <w:rPr>
+          <w:rFonts w:eastAsia="Times New Roman" w:cs="Arial" w:ascii="Arial" w:hAnsi="Arial"/>
+          <w:color w:val="000000"/>
+          <w:sz w:val="23"/>
+          <w:szCs w:val="23"/>
+          <w:lang w:val="en-US" w:eastAsia="es-ES"/>
+        </w:rPr>
+        <w:t xml:space="preserve"> </w:t>
+      </w:r>
+      <w:r>
+        <w:rPr>
+          <w:rFonts w:eastAsia="Times New Roman" w:cs="Arial" w:ascii="Arial" w:hAnsi="Arial"/>
+          <w:color w:val="000000"/>
+          <w:sz w:val="23"/>
+          <w:szCs w:val="23"/>
+          <w:u w:val="single"/>
+          <w:lang w:val="en-US" w:eastAsia="es-ES"/>
+        </w:rPr>
+        <w:t>Get</w:t>
+      </w:r>
+      <w:r>
+        <w:rPr>
+          <w:rFonts w:eastAsia="Times New Roman" w:cs="Arial" w:ascii="Arial" w:hAnsi="Arial"/>
+          <w:color w:val="000000"/>
+          <w:sz w:val="23"/>
+          <w:szCs w:val="23"/>
+          <w:lang w:val="en-US" w:eastAsia="es-ES"/>
+        </w:rPr>
+        <w:t xml:space="preserve"> list of ranking in project</w:t>
+      </w:r>
+    </w:p>
+    <w:p>
+      <w:pPr>
+        <w:pStyle w:val="Normal"/>
+        <w:spacing w:lineRule="auto" w:line="240" w:before="0" w:after="0"/>
+        <w:rPr>
+          <w:rFonts w:eastAsia="Times New Roman" w:cs="Arial" w:ascii="Arial" w:hAnsi="Arial"/>
+          <w:color w:val="000000"/>
+          <w:sz w:val="23"/>
+          <w:szCs w:val="23"/>
+          <w:lang w:val="en-US" w:eastAsia="es-ES"/>
+        </w:rPr>
+      </w:pPr>
+      <w:r>
+        <w:rPr>
+          <w:rFonts w:eastAsia="Times New Roman" w:cs="Arial" w:ascii="Arial" w:hAnsi="Arial"/>
+          <w:color w:val="000000"/>
+          <w:sz w:val="23"/>
+          <w:szCs w:val="23"/>
+          <w:lang w:val="en-US" w:eastAsia="es-ES"/>
+        </w:rPr>
+      </w:r>
+    </w:p>
+    <w:p>
+      <w:pPr>
+        <w:pStyle w:val="Normal"/>
+        <w:spacing w:lineRule="auto" w:line="240" w:before="0" w:after="0"/>
+        <w:rPr>
+          <w:rFonts w:eastAsia="Times New Roman" w:cs="Arial" w:ascii="Arial" w:hAnsi="Arial"/>
+          <w:color w:val="000000"/>
+          <w:sz w:val="23"/>
+          <w:szCs w:val="23"/>
+          <w:lang w:val="en-US" w:eastAsia="es-ES"/>
+        </w:rPr>
+      </w:pPr>
+      <w:r>
+        <w:rPr>
+          <w:rFonts w:eastAsia="Times New Roman" w:cs="Arial" w:ascii="Arial" w:hAnsi="Arial"/>
+          <w:i/>
+          <w:color w:val="000000"/>
+          <w:sz w:val="23"/>
+          <w:szCs w:val="23"/>
+          <w:lang w:val="en-US" w:eastAsia="es-ES"/>
+        </w:rPr>
+        <w:t>Authorization:</w:t>
+      </w:r>
+      <w:r>
+        <w:rPr>
+          <w:rFonts w:eastAsia="Times New Roman" w:cs="Arial" w:ascii="Arial" w:hAnsi="Arial"/>
+          <w:color w:val="000000"/>
+          <w:sz w:val="23"/>
+          <w:szCs w:val="23"/>
+          <w:lang w:val="en-US" w:eastAsia="es-ES"/>
+        </w:rPr>
+        <w:t xml:space="preserve"> Yes</w:t>
+      </w:r>
+    </w:p>
+    <w:p>
+      <w:pPr>
+        <w:pStyle w:val="Normal"/>
+        <w:spacing w:lineRule="auto" w:line="240" w:before="0" w:after="0"/>
+        <w:rPr>
+          <w:rFonts w:eastAsia="Times New Roman" w:cs="Arial" w:ascii="Arial" w:hAnsi="Arial"/>
+          <w:color w:val="000000"/>
+          <w:sz w:val="23"/>
+          <w:szCs w:val="23"/>
+          <w:lang w:val="en-US" w:eastAsia="es-ES"/>
+        </w:rPr>
+      </w:pPr>
+      <w:r>
+        <w:rPr>
+          <w:rFonts w:eastAsia="Times New Roman" w:cs="Arial" w:ascii="Arial" w:hAnsi="Arial"/>
+          <w:color w:val="000000"/>
+          <w:sz w:val="23"/>
+          <w:szCs w:val="23"/>
+          <w:lang w:val="en-US" w:eastAsia="es-ES"/>
+        </w:rPr>
+      </w:r>
+    </w:p>
+    <w:p>
+      <w:pPr>
+        <w:pStyle w:val="Normal"/>
+        <w:spacing w:lineRule="auto" w:line="240" w:before="0" w:after="0"/>
+        <w:rPr>
+          <w:rFonts w:eastAsia="Times New Roman" w:cs="Arial" w:ascii="Arial" w:hAnsi="Arial"/>
+          <w:color w:val="000000"/>
+          <w:sz w:val="23"/>
+          <w:szCs w:val="23"/>
+          <w:lang w:val="en-US" w:eastAsia="es-ES"/>
+        </w:rPr>
+      </w:pPr>
+      <w:r>
+        <w:rPr>
+          <w:rFonts w:eastAsia="Times New Roman" w:cs="Arial" w:ascii="Arial" w:hAnsi="Arial"/>
+          <w:i/>
+          <w:color w:val="000000"/>
+          <w:sz w:val="23"/>
+          <w:szCs w:val="23"/>
+          <w:lang w:val="en-US" w:eastAsia="es-ES"/>
+        </w:rPr>
+        <w:t xml:space="preserve">Parameters: </w:t>
+      </w:r>
+      <w:r>
+        <w:rPr>
+          <w:rFonts w:eastAsia="Times New Roman" w:cs="Arial" w:ascii="Arial" w:hAnsi="Arial"/>
+          <w:color w:val="000000"/>
+          <w:sz w:val="23"/>
+          <w:szCs w:val="23"/>
+          <w:lang w:val="en-US" w:eastAsia="es-ES"/>
+        </w:rPr>
+        <w:t xml:space="preserve"> user_num: Integer</w:t>
+      </w:r>
+    </w:p>
+    <w:p>
+      <w:pPr>
+        <w:pStyle w:val="Normal"/>
+        <w:spacing w:lineRule="auto" w:line="240" w:before="0" w:after="0"/>
+        <w:rPr>
+          <w:rFonts w:eastAsia="Times New Roman" w:cs="Arial" w:ascii="Arial" w:hAnsi="Arial"/>
+          <w:color w:val="000000"/>
+          <w:sz w:val="23"/>
+          <w:szCs w:val="23"/>
+          <w:lang w:val="en-US" w:eastAsia="es-ES"/>
+        </w:rPr>
+      </w:pPr>
+      <w:r>
+        <w:rPr>
+          <w:rFonts w:eastAsia="Times New Roman" w:cs="Arial" w:ascii="Arial" w:hAnsi="Arial"/>
+          <w:color w:val="000000"/>
+          <w:sz w:val="23"/>
+          <w:szCs w:val="23"/>
+          <w:lang w:val="en-US" w:eastAsia="es-ES"/>
+        </w:rPr>
+        <w:tab/>
+        <w:tab/>
+        <w:t>project_num: Integer</w:t>
+      </w:r>
+    </w:p>
+    <w:p>
+      <w:pPr>
+        <w:pStyle w:val="Normal"/>
+        <w:spacing w:lineRule="auto" w:line="240" w:before="0" w:after="0"/>
+        <w:rPr>
+          <w:rFonts w:eastAsia="Times New Roman" w:cs="Arial" w:ascii="Arial" w:hAnsi="Arial"/>
+          <w:color w:val="000000"/>
+          <w:sz w:val="23"/>
+          <w:szCs w:val="23"/>
+          <w:lang w:val="en-US" w:eastAsia="es-ES"/>
+        </w:rPr>
+      </w:pPr>
+      <w:r>
+        <w:rPr>
+          <w:rFonts w:eastAsia="Times New Roman" w:cs="Arial" w:ascii="Arial" w:hAnsi="Arial"/>
+          <w:color w:val="000000"/>
+          <w:sz w:val="23"/>
+          <w:szCs w:val="23"/>
+          <w:lang w:val="en-US" w:eastAsia="es-ES"/>
+        </w:rPr>
+      </w:r>
+    </w:p>
+    <w:p>
+      <w:pPr>
+        <w:pStyle w:val="Normal"/>
+        <w:spacing w:lineRule="auto" w:line="240" w:before="0" w:after="0"/>
+        <w:rPr>
+          <w:rFonts w:eastAsia="Times New Roman" w:cs="Arial" w:ascii="Arial" w:hAnsi="Arial"/>
+          <w:i/>
+          <w:color w:val="000000"/>
+          <w:sz w:val="23"/>
+          <w:szCs w:val="23"/>
+          <w:lang w:val="en-US" w:eastAsia="es-ES"/>
+        </w:rPr>
+      </w:pPr>
+      <w:r>
+        <w:rPr>
+          <w:rFonts w:eastAsia="Times New Roman" w:cs="Arial" w:ascii="Arial" w:hAnsi="Arial"/>
+          <w:i/>
+          <w:color w:val="000000"/>
+          <w:sz w:val="23"/>
+          <w:szCs w:val="23"/>
+          <w:lang w:val="en-US" w:eastAsia="es-ES"/>
+        </w:rPr>
+        <w:t>Response format:</w:t>
+      </w:r>
+    </w:p>
+    <w:p>
+      <w:pPr>
+        <w:pStyle w:val="Normal"/>
+        <w:spacing w:lineRule="auto" w:line="240" w:before="0" w:after="0"/>
+        <w:ind w:left="0" w:right="0" w:firstLine="360"/>
+        <w:rPr>
+          <w:rFonts w:eastAsia="Times New Roman" w:cs="Arial" w:ascii="Arial" w:hAnsi="Arial"/>
+          <w:i/>
+          <w:color w:val="000000"/>
+          <w:sz w:val="23"/>
+          <w:szCs w:val="23"/>
+          <w:lang w:val="en-US" w:eastAsia="es-ES"/>
+        </w:rPr>
+      </w:pPr>
+      <w:r>
+        <w:rPr>
+          <w:rFonts w:eastAsia="Times New Roman" w:cs="Arial" w:ascii="Arial" w:hAnsi="Arial"/>
+          <w:i/>
+          <w:color w:val="000000"/>
+          <w:sz w:val="23"/>
+          <w:szCs w:val="23"/>
+          <w:lang w:val="en-US" w:eastAsia="es-ES"/>
+        </w:rPr>
+      </w:r>
+    </w:p>
+    <w:p>
+      <w:pPr>
+        <w:pStyle w:val="Normal"/>
+        <w:spacing w:lineRule="auto" w:line="240" w:before="0" w:after="0"/>
+        <w:ind w:left="0" w:right="0" w:firstLine="360"/>
+        <w:rPr>
+          <w:rFonts w:eastAsia="Times New Roman" w:cs="Arial" w:ascii="Arial" w:hAnsi="Arial"/>
+          <w:color w:val="000000"/>
+          <w:sz w:val="23"/>
+          <w:szCs w:val="23"/>
+          <w:lang w:val="en-US" w:eastAsia="es-ES"/>
+        </w:rPr>
+      </w:pPr>
+      <w:r>
+        <w:rPr>
+          <w:rFonts w:eastAsia="Times New Roman" w:cs="Arial" w:ascii="Arial" w:hAnsi="Arial"/>
+          <w:color w:val="000000"/>
+          <w:sz w:val="23"/>
+          <w:szCs w:val="23"/>
+          <w:lang w:val="en-US" w:eastAsia="es-ES"/>
+        </w:rPr>
+        <w:tab/>
+        <w:t xml:space="preserve">Return list of </w:t>
+      </w:r>
+      <w:r>
+        <w:rPr>
+          <w:rFonts w:eastAsia="Times New Roman" w:cs="Arial" w:ascii="Arial" w:hAnsi="Arial"/>
+          <w:color w:val="000000"/>
+          <w:sz w:val="23"/>
+          <w:szCs w:val="23"/>
+          <w:lang w:val="en-US" w:eastAsia="es-ES"/>
+        </w:rPr>
+        <w:t xml:space="preserve">ranking[ {"id_user":id, "name":name, "lastname":lastname, "points":points} ] </w:t>
+      </w:r>
+    </w:p>
+    <w:p>
+      <w:pPr>
+        <w:pStyle w:val="Normal"/>
+        <w:spacing w:lineRule="auto" w:line="240" w:before="0" w:after="0"/>
+        <w:ind w:left="0" w:right="0" w:firstLine="360"/>
+        <w:rPr>
+          <w:u w:val="single"/>
+        </w:rPr>
+      </w:pPr>
+      <w:r>
+        <w:rPr>
+          <w:u w:val="single"/>
+        </w:rPr>
+      </w:r>
+    </w:p>
+    <w:p>
+      <w:pPr>
+        <w:pStyle w:val="Normal"/>
+        <w:spacing w:lineRule="auto" w:line="240" w:before="0" w:after="0"/>
+        <w:rPr>
+          <w:rFonts w:eastAsia="Times New Roman" w:cs="Times New Roman" w:ascii="Times New Roman" w:hAnsi="Times New Roman"/>
+          <w:color w:val="000000"/>
+          <w:sz w:val="24"/>
+          <w:szCs w:val="24"/>
+          <w:lang w:val="en-US" w:eastAsia="es-ES"/>
+        </w:rPr>
+      </w:pPr>
+      <w:r>
+        <w:rPr>
+          <w:rFonts w:eastAsia="Times New Roman" w:cs="Times New Roman" w:ascii="Times New Roman" w:hAnsi="Times New Roman"/>
+          <w:color w:val="000000"/>
+          <w:sz w:val="24"/>
+          <w:szCs w:val="24"/>
           <w:lang w:val="en-US" w:eastAsia="es-ES"/>
         </w:rPr>
       </w:r>
@@ -16919,6 +17351,45 @@
       <w:sz w:val="20"/>
     </w:rPr>
   </w:style>
+  <w:style w:type="character" w:styleId="ListLabel15">
+    <w:name w:val="ListLabel 15"/>
+    <w:rPr>
+      <w:rFonts w:cs="Symbol"/>
+    </w:rPr>
+  </w:style>
+  <w:style w:type="character" w:styleId="ListLabel16">
+    <w:name w:val="ListLabel 16"/>
+    <w:rPr>
+      <w:rFonts w:cs="Courier New"/>
+    </w:rPr>
+  </w:style>
+  <w:style w:type="character" w:styleId="ListLabel17">
+    <w:name w:val="ListLabel 17"/>
+    <w:rPr>
+      <w:rFonts w:cs="Wingdings"/>
+    </w:rPr>
+  </w:style>
+  <w:style w:type="character" w:styleId="ListLabel18">
+    <w:name w:val="ListLabel 18"/>
+    <w:rPr>
+      <w:rFonts w:cs="Symbol"/>
+      <w:sz w:val="20"/>
+    </w:rPr>
+  </w:style>
+  <w:style w:type="character" w:styleId="ListLabel19">
+    <w:name w:val="ListLabel 19"/>
+    <w:rPr>
+      <w:rFonts w:cs="Courier New"/>
+      <w:sz w:val="20"/>
+    </w:rPr>
+  </w:style>
+  <w:style w:type="character" w:styleId="ListLabel20">
+    <w:name w:val="ListLabel 20"/>
+    <w:rPr>
+      <w:rFonts w:cs="Wingdings"/>
+      <w:sz w:val="20"/>
+    </w:rPr>
+  </w:style>
   <w:style w:type="paragraph" w:styleId="Encabezado">
     <w:name w:val="Encabezado"/>
     <w:basedOn w:val="Normal"/>

</xml_diff>